<commit_message>
Update content and add file plugin
</commit_message>
<xml_diff>
--- a/CodersX/NoteExpress.docx
+++ b/CodersX/NoteExpress.docx
@@ -4522,56 +4522,93 @@
       <w:pPr>
         <w:rPr>
           <w:rFonts w:ascii="Segoe UI" w:hAnsi="Segoe UI" w:cs="Segoe UI"/>
-          <w:b/>
-          <w:color w:val="002060"/>
-          <w:sz w:val="24"/>
-          <w:szCs w:val="24"/>
-        </w:rPr>
-      </w:pPr>
-      <w:r>
-        <w:rPr>
-          <w:rFonts w:ascii="Segoe UI" w:hAnsi="Segoe UI" w:cs="Segoe UI"/>
-          <w:b/>
-          <w:color w:val="262626" w:themeColor="text1" w:themeTint="D9"/>
-          <w:sz w:val="21"/>
-          <w:szCs w:val="21"/>
-          <w:lang w:val="vi-VN"/>
-        </w:rPr>
-        <w:t>Set</w:t>
-      </w:r>
+          <w:color w:val="002060"/>
+          <w:sz w:val="24"/>
+          <w:szCs w:val="24"/>
+        </w:rPr>
+      </w:pPr>
+      <w:r>
+        <w:rPr>
+          <w:rFonts w:ascii="Segoe UI" w:hAnsi="Segoe UI" w:cs="Segoe UI"/>
+          <w:b/>
+          <w:color w:val="262626" w:themeColor="text1" w:themeTint="D9"/>
+          <w:sz w:val="21"/>
+          <w:szCs w:val="21"/>
+        </w:rPr>
+        <w:t xml:space="preserve">Tạo Token </w:t>
+      </w:r>
+      <w:r>
+        <w:rPr>
+          <w:rFonts w:ascii="Segoe UI" w:hAnsi="Segoe UI" w:cs="Segoe UI"/>
+          <w:color w:val="262626" w:themeColor="text1" w:themeTint="D9"/>
+          <w:sz w:val="21"/>
+          <w:szCs w:val="21"/>
+        </w:rPr>
+        <w:t>gửi kèm theo để không bị tấn công qua form</w:t>
+      </w:r>
+      <w:r>
+        <w:rPr>
+          <w:rFonts w:ascii="Segoe UI" w:hAnsi="Segoe UI" w:cs="Segoe UI"/>
+          <w:color w:val="262626" w:themeColor="text1" w:themeTint="D9"/>
+          <w:sz w:val="21"/>
+          <w:szCs w:val="21"/>
+        </w:rPr>
+        <w:t>.</w:t>
+      </w:r>
+    </w:p>
+    <w:p>
+      <w:pPr>
+        <w:rPr>
+          <w:rFonts w:ascii="Segoe UI" w:hAnsi="Segoe UI" w:cs="Segoe UI"/>
+          <w:b/>
+          <w:color w:val="002060"/>
+          <w:sz w:val="24"/>
+          <w:szCs w:val="24"/>
+        </w:rPr>
+      </w:pPr>
+      <w:r>
+        <w:rPr>
+          <w:rFonts w:ascii="Segoe UI" w:hAnsi="Segoe UI" w:cs="Segoe UI"/>
+          <w:b/>
+          <w:color w:val="002060"/>
+          <w:sz w:val="24"/>
+          <w:szCs w:val="24"/>
+        </w:rPr>
+        <w:t>Bài 23</w:t>
+      </w:r>
+      <w:r>
+        <w:rPr>
+          <w:rFonts w:ascii="Segoe UI" w:hAnsi="Segoe UI" w:cs="Segoe UI"/>
+          <w:b/>
+          <w:color w:val="002060"/>
+          <w:sz w:val="24"/>
+          <w:szCs w:val="24"/>
+        </w:rPr>
+        <w:t>:</w:t>
+      </w:r>
+      <w:r>
+        <w:rPr>
+          <w:rFonts w:ascii="Segoe UI" w:hAnsi="Segoe UI" w:cs="Segoe UI"/>
+          <w:b/>
+          <w:color w:val="002060"/>
+          <w:sz w:val="24"/>
+          <w:szCs w:val="24"/>
+        </w:rPr>
+        <w:t xml:space="preserve"> MongoDB</w:t>
+      </w:r>
+    </w:p>
+    <w:p>
+      <w:pPr>
+        <w:rPr>
+          <w:rFonts w:ascii="Segoe UI" w:hAnsi="Segoe UI" w:cs="Segoe UI"/>
+          <w:b/>
+          <w:color w:val="002060"/>
+          <w:sz w:val="24"/>
+          <w:szCs w:val="24"/>
+        </w:rPr>
+      </w:pPr>
       <w:bookmarkStart w:id="0" w:name="_GoBack"/>
       <w:bookmarkEnd w:id="0"/>
-    </w:p>
-    <w:p>
-      <w:pPr>
-        <w:rPr>
-          <w:rFonts w:ascii="Segoe UI" w:hAnsi="Segoe UI" w:cs="Segoe UI"/>
-          <w:b/>
-          <w:color w:val="002060"/>
-          <w:sz w:val="24"/>
-          <w:szCs w:val="24"/>
-        </w:rPr>
-      </w:pPr>
-      <w:r>
-        <w:rPr>
-          <w:rFonts w:ascii="Segoe UI" w:hAnsi="Segoe UI" w:cs="Segoe UI"/>
-          <w:b/>
-          <w:color w:val="002060"/>
-          <w:sz w:val="24"/>
-          <w:szCs w:val="24"/>
-        </w:rPr>
-        <w:t>Bài 23</w:t>
-      </w:r>
-      <w:r>
-        <w:rPr>
-          <w:rFonts w:ascii="Segoe UI" w:hAnsi="Segoe UI" w:cs="Segoe UI"/>
-          <w:b/>
-          <w:color w:val="002060"/>
-          <w:sz w:val="24"/>
-          <w:szCs w:val="24"/>
-        </w:rPr>
-        <w:t>:</w:t>
-      </w:r>
     </w:p>
     <w:sectPr>
       <w:pgSz w:w="11906" w:h="16838"/>
@@ -5404,7 +5441,7 @@
 </file>
 
 <file path=customXml/itemProps1.xml><?xml version="1.0" encoding="utf-8"?>
-<ds:datastoreItem xmlns:ds="http://schemas.openxmlformats.org/officeDocument/2006/customXml" ds:itemID="{700923C1-A9B8-44A3-ABC4-5519793F55CE}">
+<ds:datastoreItem xmlns:ds="http://schemas.openxmlformats.org/officeDocument/2006/customXml" ds:itemID="{13E5459D-C822-450E-A3CE-1865F6B6DCDE}">
   <ds:schemaRefs>
     <ds:schemaRef ds:uri="http://schemas.openxmlformats.org/officeDocument/2006/bibliography"/>
   </ds:schemaRefs>

</xml_diff>